<commit_message>
Added date posted property
</commit_message>
<xml_diff>
--- a/answers.docx
+++ b/answers.docx
@@ -148,243 +148,187 @@
           </w:tcPr>
           <w:p>
             <w:pPr>
-              <w:spacing w:after="0" w:line="240" w:lineRule="auto"/>
               <w:cnfStyle w:val="000000100000" w:firstRow="0" w:lastRow="0" w:firstColumn="0" w:lastColumn="0" w:oddVBand="0" w:evenVBand="0" w:oddHBand="1" w:evenHBand="0" w:firstRowFirstColumn="0" w:firstRowLastColumn="0" w:lastRowFirstColumn="0" w:lastRowLastColumn="0"/>
-              <w:rPr>
-                <w:color w:val="2F5496" w:themeColor="accent1" w:themeShade="BF"/>
-              </w:rPr>
-            </w:pPr>
-            <w:r>
-              <w:rPr>
-                <w:color w:val="2F5496" w:themeColor="accent1" w:themeShade="BF"/>
-              </w:rPr>
+            </w:pPr>
+            <w:r>
               <w:t>{</w:t>
             </w:r>
           </w:p>
           <w:p>
             <w:pPr>
-              <w:spacing w:after="0" w:line="240" w:lineRule="auto"/>
               <w:cnfStyle w:val="000000100000" w:firstRow="0" w:lastRow="0" w:firstColumn="0" w:lastColumn="0" w:oddVBand="0" w:evenVBand="0" w:oddHBand="1" w:evenHBand="0" w:firstRowFirstColumn="0" w:firstRowLastColumn="0" w:lastRowFirstColumn="0" w:lastRowLastColumn="0"/>
-              <w:rPr>
-                <w:color w:val="2F5496" w:themeColor="accent1" w:themeShade="BF"/>
-              </w:rPr>
-            </w:pPr>
-            <w:r>
-              <w:rPr>
-                <w:color w:val="2F5496" w:themeColor="accent1" w:themeShade="BF"/>
-              </w:rPr>
-              <w:t xml:space="preserve">    "userId</w:t>
-            </w:r>
+            </w:pPr>
+            <w:r>
+              <w:t xml:space="preserve">    "</w:t>
+            </w:r>
+            <w:proofErr w:type="spellStart"/>
+            <w:r>
+              <w:t>userId</w:t>
+            </w:r>
+            <w:proofErr w:type="spellEnd"/>
             <w:proofErr w:type="gramStart"/>
             <w:r>
-              <w:rPr>
-                <w:color w:val="2F5496" w:themeColor="accent1" w:themeShade="BF"/>
-              </w:rPr>
               <w:t>" :</w:t>
             </w:r>
             <w:proofErr w:type="gramEnd"/>
             <w:r>
-              <w:rPr>
-                <w:color w:val="2F5496" w:themeColor="accent1" w:themeShade="BF"/>
-              </w:rPr>
               <w:t xml:space="preserve"> </w:t>
             </w:r>
             <w:r>
-              <w:rPr>
-                <w:color w:val="2F5496" w:themeColor="accent1" w:themeShade="BF"/>
-              </w:rPr>
               <w:t>integer</w:t>
             </w:r>
             <w:r>
-              <w:rPr>
-                <w:color w:val="2F5496" w:themeColor="accent1" w:themeShade="BF"/>
-              </w:rPr>
               <w:t>,</w:t>
             </w:r>
           </w:p>
           <w:p>
             <w:pPr>
-              <w:spacing w:after="0" w:line="240" w:lineRule="auto"/>
               <w:cnfStyle w:val="000000100000" w:firstRow="0" w:lastRow="0" w:firstColumn="0" w:lastColumn="0" w:oddVBand="0" w:evenVBand="0" w:oddHBand="1" w:evenHBand="0" w:firstRowFirstColumn="0" w:firstRowLastColumn="0" w:lastRowFirstColumn="0" w:lastRowLastColumn="0"/>
-              <w:rPr>
-                <w:color w:val="2F5496" w:themeColor="accent1" w:themeShade="BF"/>
-              </w:rPr>
-            </w:pPr>
-            <w:r>
-              <w:rPr>
-                <w:color w:val="2F5496" w:themeColor="accent1" w:themeShade="BF"/>
-              </w:rPr>
-              <w:t xml:space="preserve">    "clothingId</w:t>
-            </w:r>
+            </w:pPr>
+            <w:r>
+              <w:t xml:space="preserve">    "</w:t>
+            </w:r>
+            <w:proofErr w:type="spellStart"/>
+            <w:r>
+              <w:t>clothingId</w:t>
+            </w:r>
+            <w:proofErr w:type="spellEnd"/>
             <w:proofErr w:type="gramStart"/>
             <w:r>
-              <w:rPr>
-                <w:color w:val="2F5496" w:themeColor="accent1" w:themeShade="BF"/>
-              </w:rPr>
               <w:t>" :</w:t>
             </w:r>
             <w:proofErr w:type="gramEnd"/>
             <w:r>
-              <w:rPr>
-                <w:color w:val="2F5496" w:themeColor="accent1" w:themeShade="BF"/>
-              </w:rPr>
               <w:t xml:space="preserve"> </w:t>
             </w:r>
             <w:r>
-              <w:rPr>
-                <w:color w:val="2F5496" w:themeColor="accent1" w:themeShade="BF"/>
-              </w:rPr>
               <w:t>integer</w:t>
             </w:r>
             <w:r>
-              <w:rPr>
-                <w:color w:val="2F5496" w:themeColor="accent1" w:themeShade="BF"/>
-              </w:rPr>
               <w:t>,</w:t>
             </w:r>
           </w:p>
           <w:p>
             <w:pPr>
-              <w:spacing w:after="0" w:line="240" w:lineRule="auto"/>
               <w:cnfStyle w:val="000000100000" w:firstRow="0" w:lastRow="0" w:firstColumn="0" w:lastColumn="0" w:oddVBand="0" w:evenVBand="0" w:oddHBand="1" w:evenHBand="0" w:firstRowFirstColumn="0" w:firstRowLastColumn="0" w:lastRowFirstColumn="0" w:lastRowLastColumn="0"/>
-              <w:rPr>
-                <w:color w:val="2F5496" w:themeColor="accent1" w:themeShade="BF"/>
-              </w:rPr>
-            </w:pPr>
-            <w:r>
-              <w:rPr>
-                <w:color w:val="2F5496" w:themeColor="accent1" w:themeShade="BF"/>
-              </w:rPr>
+            </w:pPr>
+            <w:r>
               <w:t xml:space="preserve">    "description": </w:t>
             </w:r>
             <w:r>
-              <w:rPr>
-                <w:color w:val="2F5496" w:themeColor="accent1" w:themeShade="BF"/>
-              </w:rPr>
               <w:t>string</w:t>
             </w:r>
             <w:r>
-              <w:rPr>
-                <w:color w:val="2F5496" w:themeColor="accent1" w:themeShade="BF"/>
-              </w:rPr>
               <w:t>,</w:t>
             </w:r>
           </w:p>
           <w:p>
             <w:pPr>
-              <w:spacing w:after="0" w:line="240" w:lineRule="auto"/>
               <w:cnfStyle w:val="000000100000" w:firstRow="0" w:lastRow="0" w:firstColumn="0" w:lastColumn="0" w:oddVBand="0" w:evenVBand="0" w:oddHBand="1" w:evenHBand="0" w:firstRowFirstColumn="0" w:firstRowLastColumn="0" w:lastRowFirstColumn="0" w:lastRowLastColumn="0"/>
-              <w:rPr>
-                <w:color w:val="2F5496" w:themeColor="accent1" w:themeShade="BF"/>
-              </w:rPr>
-            </w:pPr>
-            <w:r>
-              <w:rPr>
-                <w:color w:val="2F5496" w:themeColor="accent1" w:themeShade="BF"/>
-              </w:rPr>
-              <w:t xml:space="preserve">    "statusId</w:t>
-            </w:r>
+            </w:pPr>
+            <w:r>
+              <w:t xml:space="preserve">    "</w:t>
+            </w:r>
+            <w:proofErr w:type="spellStart"/>
+            <w:r>
+              <w:t>statusId</w:t>
+            </w:r>
+            <w:proofErr w:type="spellEnd"/>
             <w:proofErr w:type="gramStart"/>
             <w:r>
-              <w:rPr>
-                <w:color w:val="2F5496" w:themeColor="accent1" w:themeShade="BF"/>
-              </w:rPr>
               <w:t>" :</w:t>
             </w:r>
             <w:proofErr w:type="gramEnd"/>
             <w:r>
-              <w:rPr>
-                <w:color w:val="2F5496" w:themeColor="accent1" w:themeShade="BF"/>
-              </w:rPr>
               <w:t xml:space="preserve"> </w:t>
             </w:r>
             <w:r>
-              <w:rPr>
-                <w:color w:val="2F5496" w:themeColor="accent1" w:themeShade="BF"/>
-              </w:rPr>
               <w:t>integer</w:t>
             </w:r>
             <w:r>
-              <w:rPr>
-                <w:color w:val="2F5496" w:themeColor="accent1" w:themeShade="BF"/>
-              </w:rPr>
               <w:t>,</w:t>
             </w:r>
           </w:p>
           <w:p>
             <w:pPr>
-              <w:spacing w:after="0" w:line="240" w:lineRule="auto"/>
               <w:cnfStyle w:val="000000100000" w:firstRow="0" w:lastRow="0" w:firstColumn="0" w:lastColumn="0" w:oddVBand="0" w:evenVBand="0" w:oddHBand="1" w:evenHBand="0" w:firstRowFirstColumn="0" w:firstRowLastColumn="0" w:lastRowFirstColumn="0" w:lastRowLastColumn="0"/>
-              <w:rPr>
-                <w:color w:val="2F5496" w:themeColor="accent1" w:themeShade="BF"/>
-              </w:rPr>
-            </w:pPr>
-            <w:r>
-              <w:rPr>
-                <w:color w:val="2F5496" w:themeColor="accent1" w:themeShade="BF"/>
-              </w:rPr>
+            </w:pPr>
+            <w:r>
               <w:t xml:space="preserve">    "budget</w:t>
             </w:r>
             <w:proofErr w:type="gramStart"/>
             <w:r>
-              <w:rPr>
-                <w:color w:val="2F5496" w:themeColor="accent1" w:themeShade="BF"/>
-              </w:rPr>
               <w:t>" :</w:t>
             </w:r>
             <w:proofErr w:type="gramEnd"/>
             <w:r>
-              <w:rPr>
-                <w:color w:val="2F5496" w:themeColor="accent1" w:themeShade="BF"/>
-              </w:rPr>
               <w:t xml:space="preserve"> </w:t>
             </w:r>
             <w:r>
-              <w:rPr>
-                <w:color w:val="2F5496" w:themeColor="accent1" w:themeShade="BF"/>
-              </w:rPr>
               <w:t>float</w:t>
             </w:r>
             <w:r>
-              <w:rPr>
-                <w:color w:val="2F5496" w:themeColor="accent1" w:themeShade="BF"/>
-              </w:rPr>
               <w:t>,</w:t>
             </w:r>
           </w:p>
           <w:p>
             <w:pPr>
-              <w:spacing w:after="0" w:line="240" w:lineRule="auto"/>
               <w:cnfStyle w:val="000000100000" w:firstRow="0" w:lastRow="0" w:firstColumn="0" w:lastColumn="0" w:oddVBand="0" w:evenVBand="0" w:oddHBand="1" w:evenHBand="0" w:firstRowFirstColumn="0" w:firstRowLastColumn="0" w:lastRowFirstColumn="0" w:lastRowLastColumn="0"/>
-              <w:rPr>
-                <w:color w:val="2F5496" w:themeColor="accent1" w:themeShade="BF"/>
-              </w:rPr>
-            </w:pPr>
-            <w:r>
-              <w:rPr>
-                <w:color w:val="2F5496" w:themeColor="accent1" w:themeShade="BF"/>
-              </w:rPr>
+            </w:pPr>
+            <w:r>
+              <w:t xml:space="preserve">    </w:t>
+            </w:r>
+            <w:r>
+              <w:t>"</w:t>
+            </w:r>
+            <w:proofErr w:type="spellStart"/>
+            <w:r>
+              <w:t>datePosted</w:t>
+            </w:r>
+            <w:proofErr w:type="spellEnd"/>
+            <w:proofErr w:type="gramStart"/>
+            <w:r>
+              <w:t>"</w:t>
+            </w:r>
+            <w:r>
+              <w:t xml:space="preserve"> :</w:t>
+            </w:r>
+            <w:proofErr w:type="gramEnd"/>
+            <w:r>
+              <w:t xml:space="preserve"> string</w:t>
+            </w:r>
+            <w:r>
+              <w:t xml:space="preserve"> (ISO format)</w:t>
+            </w:r>
+            <w:r>
+              <w:t>,</w:t>
+            </w:r>
+          </w:p>
+          <w:p>
+            <w:pPr>
+              <w:cnfStyle w:val="000000100000" w:firstRow="0" w:lastRow="0" w:firstColumn="0" w:lastColumn="0" w:oddVBand="0" w:evenVBand="0" w:oddHBand="1" w:evenHBand="0" w:firstRowFirstColumn="0" w:firstRowLastColumn="0" w:lastRowFirstColumn="0" w:lastRowLastColumn="0"/>
+            </w:pPr>
+            <w:r>
               <w:t xml:space="preserve">    "images</w:t>
             </w:r>
             <w:proofErr w:type="gramStart"/>
             <w:r>
-              <w:rPr>
-                <w:color w:val="2F5496" w:themeColor="accent1" w:themeShade="BF"/>
-              </w:rPr>
               <w:t>" :</w:t>
             </w:r>
             <w:proofErr w:type="gramEnd"/>
             <w:r>
-              <w:rPr>
-                <w:color w:val="2F5496" w:themeColor="accent1" w:themeShade="BF"/>
-              </w:rPr>
               <w:t xml:space="preserve"> [</w:t>
             </w:r>
             <w:r>
-              <w:rPr>
-                <w:color w:val="2F5496" w:themeColor="accent1" w:themeShade="BF"/>
-              </w:rPr>
-              <w:t>string (url)]</w:t>
+              <w:t>string (</w:t>
+            </w:r>
+            <w:proofErr w:type="spellStart"/>
+            <w:r>
+              <w:t>url</w:t>
+            </w:r>
+            <w:proofErr w:type="spellEnd"/>
+            <w:r>
+              <w:t>)]</w:t>
             </w:r>
           </w:p>
           <w:p>
@@ -473,174 +417,104 @@
           </w:tcPr>
           <w:p>
             <w:pPr>
-              <w:spacing w:after="0" w:line="240" w:lineRule="auto"/>
               <w:cnfStyle w:val="000000100000" w:firstRow="0" w:lastRow="0" w:firstColumn="0" w:lastColumn="0" w:oddVBand="0" w:evenVBand="0" w:oddHBand="1" w:evenHBand="0" w:firstRowFirstColumn="0" w:firstRowLastColumn="0" w:lastRowFirstColumn="0" w:lastRowLastColumn="0"/>
-              <w:rPr>
-                <w:color w:val="2F5496" w:themeColor="accent1" w:themeShade="BF"/>
-              </w:rPr>
-            </w:pPr>
-            <w:r>
-              <w:rPr>
-                <w:color w:val="2F5496" w:themeColor="accent1" w:themeShade="BF"/>
-              </w:rPr>
+            </w:pPr>
+            <w:r>
               <w:t>{</w:t>
             </w:r>
           </w:p>
           <w:p>
             <w:pPr>
-              <w:spacing w:after="0" w:line="240" w:lineRule="auto"/>
               <w:cnfStyle w:val="000000100000" w:firstRow="0" w:lastRow="0" w:firstColumn="0" w:lastColumn="0" w:oddVBand="0" w:evenVBand="0" w:oddHBand="1" w:evenHBand="0" w:firstRowFirstColumn="0" w:firstRowLastColumn="0" w:lastRowFirstColumn="0" w:lastRowLastColumn="0"/>
-              <w:rPr>
-                <w:color w:val="2F5496" w:themeColor="accent1" w:themeShade="BF"/>
-              </w:rPr>
-            </w:pPr>
-            <w:r>
-              <w:rPr>
-                <w:color w:val="2F5496" w:themeColor="accent1" w:themeShade="BF"/>
-              </w:rPr>
-              <w:t xml:space="preserve">    "makerId</w:t>
-            </w:r>
+            </w:pPr>
+            <w:r>
+              <w:t xml:space="preserve">    "</w:t>
+            </w:r>
+            <w:proofErr w:type="spellStart"/>
+            <w:r>
+              <w:t>makerId</w:t>
+            </w:r>
+            <w:proofErr w:type="spellEnd"/>
             <w:proofErr w:type="gramStart"/>
             <w:r>
-              <w:rPr>
-                <w:color w:val="2F5496" w:themeColor="accent1" w:themeShade="BF"/>
-              </w:rPr>
               <w:t>" :</w:t>
             </w:r>
             <w:proofErr w:type="gramEnd"/>
             <w:r>
-              <w:rPr>
-                <w:color w:val="2F5496" w:themeColor="accent1" w:themeShade="BF"/>
-              </w:rPr>
               <w:t xml:space="preserve"> </w:t>
             </w:r>
             <w:r>
-              <w:rPr>
-                <w:color w:val="2F5496" w:themeColor="accent1" w:themeShade="BF"/>
-              </w:rPr>
               <w:t>integer</w:t>
             </w:r>
             <w:r>
-              <w:rPr>
-                <w:color w:val="2F5496" w:themeColor="accent1" w:themeShade="BF"/>
-              </w:rPr>
               <w:t>,</w:t>
             </w:r>
           </w:p>
           <w:p>
             <w:pPr>
-              <w:spacing w:after="0" w:line="240" w:lineRule="auto"/>
               <w:cnfStyle w:val="000000100000" w:firstRow="0" w:lastRow="0" w:firstColumn="0" w:lastColumn="0" w:oddVBand="0" w:evenVBand="0" w:oddHBand="1" w:evenHBand="0" w:firstRowFirstColumn="0" w:firstRowLastColumn="0" w:lastRowFirstColumn="0" w:lastRowLastColumn="0"/>
-              <w:rPr>
-                <w:color w:val="2F5496" w:themeColor="accent1" w:themeShade="BF"/>
-              </w:rPr>
-            </w:pPr>
-            <w:r>
-              <w:rPr>
-                <w:color w:val="2F5496" w:themeColor="accent1" w:themeShade="BF"/>
-              </w:rPr>
-              <w:t xml:space="preserve">    "jobId</w:t>
-            </w:r>
+            </w:pPr>
+            <w:r>
+              <w:t xml:space="preserve">    "</w:t>
+            </w:r>
+            <w:proofErr w:type="spellStart"/>
+            <w:r>
+              <w:t>jobId</w:t>
+            </w:r>
+            <w:proofErr w:type="spellEnd"/>
             <w:proofErr w:type="gramStart"/>
             <w:r>
-              <w:rPr>
-                <w:color w:val="2F5496" w:themeColor="accent1" w:themeShade="BF"/>
-              </w:rPr>
               <w:t>" :</w:t>
             </w:r>
             <w:proofErr w:type="gramEnd"/>
             <w:r>
-              <w:rPr>
-                <w:color w:val="2F5496" w:themeColor="accent1" w:themeShade="BF"/>
-              </w:rPr>
               <w:t xml:space="preserve"> </w:t>
             </w:r>
             <w:r>
-              <w:rPr>
-                <w:color w:val="2F5496" w:themeColor="accent1" w:themeShade="BF"/>
-              </w:rPr>
               <w:t>integer</w:t>
             </w:r>
             <w:r>
-              <w:rPr>
-                <w:color w:val="2F5496" w:themeColor="accent1" w:themeShade="BF"/>
-              </w:rPr>
               <w:t>,</w:t>
             </w:r>
           </w:p>
           <w:p>
             <w:pPr>
-              <w:spacing w:after="0" w:line="240" w:lineRule="auto"/>
               <w:cnfStyle w:val="000000100000" w:firstRow="0" w:lastRow="0" w:firstColumn="0" w:lastColumn="0" w:oddVBand="0" w:evenVBand="0" w:oddHBand="1" w:evenHBand="0" w:firstRowFirstColumn="0" w:firstRowLastColumn="0" w:lastRowFirstColumn="0" w:lastRowLastColumn="0"/>
-              <w:rPr>
-                <w:color w:val="2F5496" w:themeColor="accent1" w:themeShade="BF"/>
-              </w:rPr>
-            </w:pPr>
-            <w:r>
-              <w:rPr>
-                <w:color w:val="2F5496" w:themeColor="accent1" w:themeShade="BF"/>
-              </w:rPr>
+            </w:pPr>
+            <w:r>
               <w:t xml:space="preserve">    "price</w:t>
             </w:r>
             <w:proofErr w:type="gramStart"/>
             <w:r>
-              <w:rPr>
-                <w:color w:val="2F5496" w:themeColor="accent1" w:themeShade="BF"/>
-              </w:rPr>
               <w:t>" :</w:t>
             </w:r>
             <w:proofErr w:type="gramEnd"/>
             <w:r>
-              <w:rPr>
-                <w:color w:val="2F5496" w:themeColor="accent1" w:themeShade="BF"/>
-              </w:rPr>
               <w:t xml:space="preserve"> </w:t>
             </w:r>
             <w:r>
-              <w:rPr>
-                <w:color w:val="2F5496" w:themeColor="accent1" w:themeShade="BF"/>
-              </w:rPr>
               <w:t>float</w:t>
             </w:r>
             <w:r>
-              <w:rPr>
-                <w:color w:val="2F5496" w:themeColor="accent1" w:themeShade="BF"/>
-              </w:rPr>
               <w:t>,</w:t>
             </w:r>
           </w:p>
           <w:p>
             <w:pPr>
-              <w:spacing w:after="0" w:line="240" w:lineRule="auto"/>
               <w:cnfStyle w:val="000000100000" w:firstRow="0" w:lastRow="0" w:firstColumn="0" w:lastColumn="0" w:oddVBand="0" w:evenVBand="0" w:oddHBand="1" w:evenHBand="0" w:firstRowFirstColumn="0" w:firstRowLastColumn="0" w:lastRowFirstColumn="0" w:lastRowLastColumn="0"/>
-              <w:rPr>
-                <w:color w:val="2F5496" w:themeColor="accent1" w:themeShade="BF"/>
-              </w:rPr>
-            </w:pPr>
-            <w:r>
-              <w:rPr>
-                <w:color w:val="2F5496" w:themeColor="accent1" w:themeShade="BF"/>
-              </w:rPr>
+            </w:pPr>
+            <w:r>
               <w:t xml:space="preserve">    "comments</w:t>
             </w:r>
             <w:proofErr w:type="gramStart"/>
             <w:r>
-              <w:rPr>
-                <w:color w:val="2F5496" w:themeColor="accent1" w:themeShade="BF"/>
-              </w:rPr>
               <w:t>" :</w:t>
             </w:r>
             <w:proofErr w:type="gramEnd"/>
             <w:r>
-              <w:rPr>
-                <w:color w:val="2F5496" w:themeColor="accent1" w:themeShade="BF"/>
-              </w:rPr>
               <w:t xml:space="preserve"> </w:t>
             </w:r>
             <w:r>
-              <w:rPr>
-                <w:color w:val="2F5496" w:themeColor="accent1" w:themeShade="BF"/>
-              </w:rPr>
               <w:t>string</w:t>
             </w:r>
           </w:p>
@@ -688,338 +562,192 @@
           </w:tcPr>
           <w:p>
             <w:pPr>
-              <w:spacing w:after="0" w:line="240" w:lineRule="auto"/>
               <w:cnfStyle w:val="000000000000" w:firstRow="0" w:lastRow="0" w:firstColumn="0" w:lastColumn="0" w:oddVBand="0" w:evenVBand="0" w:oddHBand="0" w:evenHBand="0" w:firstRowFirstColumn="0" w:firstRowLastColumn="0" w:lastRowFirstColumn="0" w:lastRowLastColumn="0"/>
-              <w:rPr>
-                <w:color w:val="2F5496" w:themeColor="accent1" w:themeShade="BF"/>
-              </w:rPr>
-            </w:pPr>
-            <w:r>
-              <w:rPr>
-                <w:color w:val="2F5496" w:themeColor="accent1" w:themeShade="BF"/>
-              </w:rPr>
+            </w:pPr>
+            <w:r>
               <w:t>{</w:t>
             </w:r>
           </w:p>
           <w:p>
             <w:pPr>
-              <w:spacing w:after="0" w:line="240" w:lineRule="auto"/>
               <w:cnfStyle w:val="000000000000" w:firstRow="0" w:lastRow="0" w:firstColumn="0" w:lastColumn="0" w:oddVBand="0" w:evenVBand="0" w:oddHBand="0" w:evenHBand="0" w:firstRowFirstColumn="0" w:firstRowLastColumn="0" w:lastRowFirstColumn="0" w:lastRowLastColumn="0"/>
-              <w:rPr>
-                <w:color w:val="2F5496" w:themeColor="accent1" w:themeShade="BF"/>
-              </w:rPr>
-            </w:pPr>
-            <w:r>
-              <w:rPr>
-                <w:color w:val="2F5496" w:themeColor="accent1" w:themeShade="BF"/>
-              </w:rPr>
-              <w:t xml:space="preserve">    "firstname</w:t>
-            </w:r>
+            </w:pPr>
+            <w:r>
+              <w:t xml:space="preserve">    "</w:t>
+            </w:r>
+            <w:proofErr w:type="spellStart"/>
+            <w:r>
+              <w:t>firstname</w:t>
+            </w:r>
+            <w:proofErr w:type="spellEnd"/>
             <w:proofErr w:type="gramStart"/>
             <w:r>
-              <w:rPr>
-                <w:color w:val="2F5496" w:themeColor="accent1" w:themeShade="BF"/>
-              </w:rPr>
               <w:t>" :</w:t>
             </w:r>
             <w:proofErr w:type="gramEnd"/>
             <w:r>
-              <w:rPr>
-                <w:color w:val="2F5496" w:themeColor="accent1" w:themeShade="BF"/>
-              </w:rPr>
               <w:t xml:space="preserve"> </w:t>
             </w:r>
             <w:r>
-              <w:rPr>
-                <w:color w:val="2F5496" w:themeColor="accent1" w:themeShade="BF"/>
-              </w:rPr>
               <w:t>string</w:t>
             </w:r>
             <w:r>
-              <w:rPr>
-                <w:color w:val="2F5496" w:themeColor="accent1" w:themeShade="BF"/>
-              </w:rPr>
               <w:t>,</w:t>
             </w:r>
           </w:p>
           <w:p>
             <w:pPr>
-              <w:spacing w:after="0" w:line="240" w:lineRule="auto"/>
               <w:cnfStyle w:val="000000000000" w:firstRow="0" w:lastRow="0" w:firstColumn="0" w:lastColumn="0" w:oddVBand="0" w:evenVBand="0" w:oddHBand="0" w:evenHBand="0" w:firstRowFirstColumn="0" w:firstRowLastColumn="0" w:lastRowFirstColumn="0" w:lastRowLastColumn="0"/>
-              <w:rPr>
-                <w:color w:val="2F5496" w:themeColor="accent1" w:themeShade="BF"/>
-              </w:rPr>
-            </w:pPr>
-            <w:r>
-              <w:rPr>
-                <w:color w:val="2F5496" w:themeColor="accent1" w:themeShade="BF"/>
-              </w:rPr>
-              <w:t xml:space="preserve">    "lastname</w:t>
-            </w:r>
+            </w:pPr>
+            <w:r>
+              <w:t xml:space="preserve">    "</w:t>
+            </w:r>
+            <w:proofErr w:type="spellStart"/>
+            <w:r>
+              <w:t>lastname</w:t>
+            </w:r>
+            <w:proofErr w:type="spellEnd"/>
             <w:proofErr w:type="gramStart"/>
             <w:r>
-              <w:rPr>
-                <w:color w:val="2F5496" w:themeColor="accent1" w:themeShade="BF"/>
-              </w:rPr>
               <w:t>" :</w:t>
             </w:r>
             <w:proofErr w:type="gramEnd"/>
             <w:r>
-              <w:rPr>
-                <w:color w:val="2F5496" w:themeColor="accent1" w:themeShade="BF"/>
-              </w:rPr>
               <w:t xml:space="preserve"> </w:t>
             </w:r>
             <w:r>
-              <w:rPr>
-                <w:color w:val="2F5496" w:themeColor="accent1" w:themeShade="BF"/>
-              </w:rPr>
               <w:t>string</w:t>
             </w:r>
             <w:r>
-              <w:rPr>
-                <w:color w:val="2F5496" w:themeColor="accent1" w:themeShade="BF"/>
-              </w:rPr>
               <w:t>,</w:t>
             </w:r>
           </w:p>
           <w:p>
             <w:pPr>
-              <w:spacing w:after="0" w:line="240" w:lineRule="auto"/>
               <w:cnfStyle w:val="000000000000" w:firstRow="0" w:lastRow="0" w:firstColumn="0" w:lastColumn="0" w:oddVBand="0" w:evenVBand="0" w:oddHBand="0" w:evenHBand="0" w:firstRowFirstColumn="0" w:firstRowLastColumn="0" w:lastRowFirstColumn="0" w:lastRowLastColumn="0"/>
-              <w:rPr>
-                <w:color w:val="2F5496" w:themeColor="accent1" w:themeShade="BF"/>
-              </w:rPr>
-            </w:pPr>
-            <w:r>
-              <w:rPr>
-                <w:color w:val="2F5496" w:themeColor="accent1" w:themeShade="BF"/>
-              </w:rPr>
+            </w:pPr>
+            <w:r>
               <w:t xml:space="preserve">    "phone</w:t>
             </w:r>
             <w:proofErr w:type="gramStart"/>
             <w:r>
-              <w:rPr>
-                <w:color w:val="2F5496" w:themeColor="accent1" w:themeShade="BF"/>
-              </w:rPr>
               <w:t>" :</w:t>
             </w:r>
             <w:proofErr w:type="gramEnd"/>
             <w:r>
-              <w:rPr>
-                <w:color w:val="2F5496" w:themeColor="accent1" w:themeShade="BF"/>
-              </w:rPr>
               <w:t xml:space="preserve"> </w:t>
             </w:r>
             <w:r>
-              <w:rPr>
-                <w:color w:val="2F5496" w:themeColor="accent1" w:themeShade="BF"/>
-              </w:rPr>
               <w:t>string</w:t>
             </w:r>
             <w:r>
-              <w:rPr>
-                <w:color w:val="2F5496" w:themeColor="accent1" w:themeShade="BF"/>
-              </w:rPr>
               <w:t>,</w:t>
             </w:r>
           </w:p>
           <w:p>
             <w:pPr>
-              <w:spacing w:after="0" w:line="240" w:lineRule="auto"/>
               <w:cnfStyle w:val="000000000000" w:firstRow="0" w:lastRow="0" w:firstColumn="0" w:lastColumn="0" w:oddVBand="0" w:evenVBand="0" w:oddHBand="0" w:evenHBand="0" w:firstRowFirstColumn="0" w:firstRowLastColumn="0" w:lastRowFirstColumn="0" w:lastRowLastColumn="0"/>
-              <w:rPr>
-                <w:color w:val="2F5496" w:themeColor="accent1" w:themeShade="BF"/>
-              </w:rPr>
-            </w:pPr>
-            <w:r>
-              <w:rPr>
-                <w:color w:val="2F5496" w:themeColor="accent1" w:themeShade="BF"/>
-              </w:rPr>
+            </w:pPr>
+            <w:r>
               <w:t xml:space="preserve">    "email</w:t>
             </w:r>
             <w:proofErr w:type="gramStart"/>
             <w:r>
-              <w:rPr>
-                <w:color w:val="2F5496" w:themeColor="accent1" w:themeShade="BF"/>
-              </w:rPr>
               <w:t>" :</w:t>
             </w:r>
             <w:proofErr w:type="gramEnd"/>
             <w:r>
-              <w:rPr>
-                <w:color w:val="2F5496" w:themeColor="accent1" w:themeShade="BF"/>
-              </w:rPr>
               <w:t xml:space="preserve"> </w:t>
             </w:r>
             <w:r>
-              <w:rPr>
-                <w:color w:val="2F5496" w:themeColor="accent1" w:themeShade="BF"/>
-              </w:rPr>
               <w:t>string</w:t>
             </w:r>
             <w:r>
-              <w:rPr>
-                <w:color w:val="2F5496" w:themeColor="accent1" w:themeShade="BF"/>
-              </w:rPr>
               <w:t>,</w:t>
             </w:r>
           </w:p>
           <w:p>
             <w:pPr>
-              <w:spacing w:after="0" w:line="240" w:lineRule="auto"/>
               <w:cnfStyle w:val="000000000000" w:firstRow="0" w:lastRow="0" w:firstColumn="0" w:lastColumn="0" w:oddVBand="0" w:evenVBand="0" w:oddHBand="0" w:evenHBand="0" w:firstRowFirstColumn="0" w:firstRowLastColumn="0" w:lastRowFirstColumn="0" w:lastRowLastColumn="0"/>
-              <w:rPr>
-                <w:color w:val="2F5496" w:themeColor="accent1" w:themeShade="BF"/>
-              </w:rPr>
-            </w:pPr>
-            <w:r>
-              <w:rPr>
-                <w:color w:val="2F5496" w:themeColor="accent1" w:themeShade="BF"/>
-              </w:rPr>
+            </w:pPr>
+            <w:r>
               <w:t xml:space="preserve">    "address</w:t>
             </w:r>
             <w:proofErr w:type="gramStart"/>
             <w:r>
-              <w:rPr>
-                <w:color w:val="2F5496" w:themeColor="accent1" w:themeShade="BF"/>
-              </w:rPr>
               <w:t>" :</w:t>
             </w:r>
             <w:proofErr w:type="gramEnd"/>
             <w:r>
-              <w:rPr>
-                <w:color w:val="2F5496" w:themeColor="accent1" w:themeShade="BF"/>
-              </w:rPr>
               <w:t xml:space="preserve"> </w:t>
             </w:r>
             <w:r>
-              <w:rPr>
-                <w:color w:val="2F5496" w:themeColor="accent1" w:themeShade="BF"/>
-              </w:rPr>
               <w:t>string</w:t>
             </w:r>
             <w:r>
-              <w:rPr>
-                <w:color w:val="2F5496" w:themeColor="accent1" w:themeShade="BF"/>
-              </w:rPr>
               <w:t>,</w:t>
             </w:r>
           </w:p>
           <w:p>
             <w:pPr>
-              <w:spacing w:after="0" w:line="240" w:lineRule="auto"/>
               <w:cnfStyle w:val="000000000000" w:firstRow="0" w:lastRow="0" w:firstColumn="0" w:lastColumn="0" w:oddVBand="0" w:evenVBand="0" w:oddHBand="0" w:evenHBand="0" w:firstRowFirstColumn="0" w:firstRowLastColumn="0" w:lastRowFirstColumn="0" w:lastRowLastColumn="0"/>
-              <w:rPr>
-                <w:color w:val="2F5496" w:themeColor="accent1" w:themeShade="BF"/>
-              </w:rPr>
-            </w:pPr>
-            <w:r>
-              <w:rPr>
-                <w:color w:val="2F5496" w:themeColor="accent1" w:themeShade="BF"/>
-              </w:rPr>
+            </w:pPr>
+            <w:r>
               <w:t xml:space="preserve">    "postal</w:t>
             </w:r>
             <w:proofErr w:type="gramStart"/>
             <w:r>
-              <w:rPr>
-                <w:color w:val="2F5496" w:themeColor="accent1" w:themeShade="BF"/>
-              </w:rPr>
               <w:t>" :</w:t>
             </w:r>
             <w:proofErr w:type="gramEnd"/>
             <w:r>
-              <w:rPr>
-                <w:color w:val="2F5496" w:themeColor="accent1" w:themeShade="BF"/>
-              </w:rPr>
               <w:t xml:space="preserve"> </w:t>
             </w:r>
             <w:r>
-              <w:rPr>
-                <w:color w:val="2F5496" w:themeColor="accent1" w:themeShade="BF"/>
-              </w:rPr>
               <w:t>integer</w:t>
             </w:r>
             <w:r>
-              <w:rPr>
-                <w:color w:val="2F5496" w:themeColor="accent1" w:themeShade="BF"/>
-              </w:rPr>
               <w:t>,</w:t>
             </w:r>
           </w:p>
           <w:p>
             <w:pPr>
-              <w:spacing w:after="0" w:line="240" w:lineRule="auto"/>
               <w:cnfStyle w:val="000000000000" w:firstRow="0" w:lastRow="0" w:firstColumn="0" w:lastColumn="0" w:oddVBand="0" w:evenVBand="0" w:oddHBand="0" w:evenHBand="0" w:firstRowFirstColumn="0" w:firstRowLastColumn="0" w:lastRowFirstColumn="0" w:lastRowLastColumn="0"/>
-              <w:rPr>
-                <w:color w:val="2F5496" w:themeColor="accent1" w:themeShade="BF"/>
-              </w:rPr>
-            </w:pPr>
-            <w:r>
-              <w:rPr>
-                <w:color w:val="2F5496" w:themeColor="accent1" w:themeShade="BF"/>
-              </w:rPr>
+            </w:pPr>
+            <w:r>
               <w:t xml:space="preserve">    "state</w:t>
             </w:r>
             <w:proofErr w:type="gramStart"/>
             <w:r>
-              <w:rPr>
-                <w:color w:val="2F5496" w:themeColor="accent1" w:themeShade="BF"/>
-              </w:rPr>
               <w:t>" :</w:t>
             </w:r>
             <w:proofErr w:type="gramEnd"/>
             <w:r>
-              <w:rPr>
-                <w:color w:val="2F5496" w:themeColor="accent1" w:themeShade="BF"/>
-              </w:rPr>
               <w:t xml:space="preserve"> </w:t>
             </w:r>
             <w:r>
-              <w:rPr>
-                <w:color w:val="2F5496" w:themeColor="accent1" w:themeShade="BF"/>
-              </w:rPr>
               <w:t>string</w:t>
             </w:r>
             <w:r>
-              <w:rPr>
-                <w:color w:val="2F5496" w:themeColor="accent1" w:themeShade="BF"/>
-              </w:rPr>
               <w:t>,</w:t>
             </w:r>
           </w:p>
           <w:p>
             <w:pPr>
-              <w:spacing w:after="0" w:line="240" w:lineRule="auto"/>
               <w:cnfStyle w:val="000000000000" w:firstRow="0" w:lastRow="0" w:firstColumn="0" w:lastColumn="0" w:oddVBand="0" w:evenVBand="0" w:oddHBand="0" w:evenHBand="0" w:firstRowFirstColumn="0" w:firstRowLastColumn="0" w:lastRowFirstColumn="0" w:lastRowLastColumn="0"/>
-              <w:rPr>
-                <w:color w:val="2F5496" w:themeColor="accent1" w:themeShade="BF"/>
-              </w:rPr>
-            </w:pPr>
-            <w:r>
-              <w:rPr>
-                <w:color w:val="2F5496" w:themeColor="accent1" w:themeShade="BF"/>
-              </w:rPr>
+            </w:pPr>
+            <w:r>
               <w:t xml:space="preserve">    "password</w:t>
             </w:r>
             <w:proofErr w:type="gramStart"/>
             <w:r>
-              <w:rPr>
-                <w:color w:val="2F5496" w:themeColor="accent1" w:themeShade="BF"/>
-              </w:rPr>
               <w:t>" :</w:t>
             </w:r>
             <w:proofErr w:type="gramEnd"/>
             <w:r>
-              <w:rPr>
-                <w:color w:val="2F5496" w:themeColor="accent1" w:themeShade="BF"/>
-              </w:rPr>
               <w:t xml:space="preserve"> </w:t>
             </w:r>
             <w:r>
-              <w:rPr>
-                <w:color w:val="2F5496" w:themeColor="accent1" w:themeShade="BF"/>
-              </w:rPr>
               <w:t>string</w:t>
             </w:r>
           </w:p>
@@ -1047,8 +775,13 @@
               <w:t>/</w:t>
             </w:r>
             <w:r>
-              <w:t>queries/clothings</w:t>
-            </w:r>
+              <w:t>queries/</w:t>
+            </w:r>
+            <w:proofErr w:type="spellStart"/>
+            <w:r>
+              <w:t>clothings</w:t>
+            </w:r>
+            <w:proofErr w:type="spellEnd"/>
           </w:p>
         </w:tc>
         <w:tc>
@@ -1171,8 +904,13 @@
               <w:t>/</w:t>
             </w:r>
             <w:r>
-              <w:t>:jobId</w:t>
-            </w:r>
+              <w:t>:</w:t>
+            </w:r>
+            <w:proofErr w:type="spellStart"/>
+            <w:r>
+              <w:t>jobId</w:t>
+            </w:r>
+            <w:proofErr w:type="spellEnd"/>
             <w:proofErr w:type="gramEnd"/>
           </w:p>
         </w:tc>
@@ -1261,6 +999,7 @@
         </w:numPr>
       </w:pPr>
       <w:r>
+        <w:lastRenderedPageBreak/>
         <w:t>Technologies specified under the “Considerations for Implementation” section of the project brief document are only for considerations and not hard requirements to be used in the assignment</w:t>
       </w:r>
       <w:r>
@@ -1276,7 +1015,6 @@
         </w:numPr>
       </w:pPr>
       <w:r>
-        <w:lastRenderedPageBreak/>
         <w:t>The assignment project is usable for a maximum of 3 months (due to free credit limitations from GCP)</w:t>
       </w:r>
       <w:r>
@@ -1448,7 +1186,15 @@
         </w:numPr>
       </w:pPr>
       <w:r>
-        <w:t xml:space="preserve">I have only started learning both NodeJS and ReactJS prior to applying for this internship so having to implement a working solution within such a small span of time with limited experience was quite the highlight. I had to explore different tools, packages, and techniques quickly to create my solution. With that said, I am quite impressed on my </w:t>
+        <w:t xml:space="preserve">I have only started learning both NodeJS and ReactJS prior to applying for this internship so having to implement a working solution within such a small span of time with limited experience was quite the highlight. I had to explore different tools, packages, and techniques quickly to create my solution. With that said, I am quite impressed </w:t>
+      </w:r>
+      <w:proofErr w:type="gramStart"/>
+      <w:r>
+        <w:t>on</w:t>
+      </w:r>
+      <w:proofErr w:type="gramEnd"/>
+      <w:r>
+        <w:t xml:space="preserve"> my </w:t>
       </w:r>
       <w:proofErr w:type="gramStart"/>
       <w:r>

</xml_diff>

<commit_message>
added phone number details
</commit_message>
<xml_diff>
--- a/answers.docx
+++ b/answers.docx
@@ -159,20 +159,7 @@
               <w:cnfStyle w:val="000000100000" w:firstRow="0" w:lastRow="0" w:firstColumn="0" w:lastColumn="0" w:oddVBand="0" w:evenVBand="0" w:oddHBand="1" w:evenHBand="0" w:firstRowFirstColumn="0" w:firstRowLastColumn="0" w:lastRowFirstColumn="0" w:lastRowLastColumn="0"/>
             </w:pPr>
             <w:r>
-              <w:t xml:space="preserve">    "</w:t>
-            </w:r>
-            <w:proofErr w:type="spellStart"/>
-            <w:r>
-              <w:t>userId</w:t>
-            </w:r>
-            <w:proofErr w:type="spellEnd"/>
-            <w:proofErr w:type="gramStart"/>
-            <w:r>
-              <w:t>" :</w:t>
-            </w:r>
-            <w:proofErr w:type="gramEnd"/>
-            <w:r>
-              <w:t xml:space="preserve"> </w:t>
+              <w:t xml:space="preserve">    "userId" : </w:t>
             </w:r>
             <w:r>
               <w:t>integer</w:t>
@@ -186,20 +173,7 @@
               <w:cnfStyle w:val="000000100000" w:firstRow="0" w:lastRow="0" w:firstColumn="0" w:lastColumn="0" w:oddVBand="0" w:evenVBand="0" w:oddHBand="1" w:evenHBand="0" w:firstRowFirstColumn="0" w:firstRowLastColumn="0" w:lastRowFirstColumn="0" w:lastRowLastColumn="0"/>
             </w:pPr>
             <w:r>
-              <w:t xml:space="preserve">    "</w:t>
-            </w:r>
-            <w:proofErr w:type="spellStart"/>
-            <w:r>
-              <w:t>clothingId</w:t>
-            </w:r>
-            <w:proofErr w:type="spellEnd"/>
-            <w:proofErr w:type="gramStart"/>
-            <w:r>
-              <w:t>" :</w:t>
-            </w:r>
-            <w:proofErr w:type="gramEnd"/>
-            <w:r>
-              <w:t xml:space="preserve"> </w:t>
+              <w:t xml:space="preserve">    "clothingId" : </w:t>
             </w:r>
             <w:r>
               <w:t>integer</w:t>
@@ -227,20 +201,7 @@
               <w:cnfStyle w:val="000000100000" w:firstRow="0" w:lastRow="0" w:firstColumn="0" w:lastColumn="0" w:oddVBand="0" w:evenVBand="0" w:oddHBand="1" w:evenHBand="0" w:firstRowFirstColumn="0" w:firstRowLastColumn="0" w:lastRowFirstColumn="0" w:lastRowLastColumn="0"/>
             </w:pPr>
             <w:r>
-              <w:t xml:space="preserve">    "</w:t>
-            </w:r>
-            <w:proofErr w:type="spellStart"/>
-            <w:r>
-              <w:t>statusId</w:t>
-            </w:r>
-            <w:proofErr w:type="spellEnd"/>
-            <w:proofErr w:type="gramStart"/>
-            <w:r>
-              <w:t>" :</w:t>
-            </w:r>
-            <w:proofErr w:type="gramEnd"/>
-            <w:r>
-              <w:t xml:space="preserve"> </w:t>
+              <w:t xml:space="preserve">    "statusId" : </w:t>
             </w:r>
             <w:r>
               <w:t>integer</w:t>
@@ -254,15 +215,7 @@
               <w:cnfStyle w:val="000000100000" w:firstRow="0" w:lastRow="0" w:firstColumn="0" w:lastColumn="0" w:oddVBand="0" w:evenVBand="0" w:oddHBand="1" w:evenHBand="0" w:firstRowFirstColumn="0" w:firstRowLastColumn="0" w:lastRowFirstColumn="0" w:lastRowLastColumn="0"/>
             </w:pPr>
             <w:r>
-              <w:t xml:space="preserve">    "budget</w:t>
-            </w:r>
-            <w:proofErr w:type="gramStart"/>
-            <w:r>
-              <w:t>" :</w:t>
-            </w:r>
-            <w:proofErr w:type="gramEnd"/>
-            <w:r>
-              <w:t xml:space="preserve"> </w:t>
+              <w:t xml:space="preserve">    "budget" : </w:t>
             </w:r>
             <w:r>
               <w:t>float</w:t>
@@ -281,21 +234,14 @@
             <w:r>
               <w:t>"</w:t>
             </w:r>
-            <w:proofErr w:type="spellStart"/>
             <w:r>
               <w:t>datePosted</w:t>
             </w:r>
-            <w:proofErr w:type="spellEnd"/>
-            <w:proofErr w:type="gramStart"/>
             <w:r>
               <w:t>"</w:t>
             </w:r>
             <w:r>
-              <w:t xml:space="preserve"> :</w:t>
-            </w:r>
-            <w:proofErr w:type="gramEnd"/>
-            <w:r>
-              <w:t xml:space="preserve"> string</w:t>
+              <w:t xml:space="preserve"> : string</w:t>
             </w:r>
             <w:r>
               <w:t xml:space="preserve"> (ISO format)</w:t>
@@ -309,26 +255,10 @@
               <w:cnfStyle w:val="000000100000" w:firstRow="0" w:lastRow="0" w:firstColumn="0" w:lastColumn="0" w:oddVBand="0" w:evenVBand="0" w:oddHBand="1" w:evenHBand="0" w:firstRowFirstColumn="0" w:firstRowLastColumn="0" w:lastRowFirstColumn="0" w:lastRowLastColumn="0"/>
             </w:pPr>
             <w:r>
-              <w:t xml:space="preserve">    "images</w:t>
-            </w:r>
-            <w:proofErr w:type="gramStart"/>
-            <w:r>
-              <w:t>" :</w:t>
-            </w:r>
-            <w:proofErr w:type="gramEnd"/>
-            <w:r>
-              <w:t xml:space="preserve"> [</w:t>
-            </w:r>
-            <w:r>
-              <w:t>string (</w:t>
-            </w:r>
-            <w:proofErr w:type="spellStart"/>
-            <w:r>
-              <w:t>url</w:t>
-            </w:r>
-            <w:proofErr w:type="spellEnd"/>
-            <w:r>
-              <w:t>)]</w:t>
+              <w:t xml:space="preserve">    "images" : [</w:t>
+            </w:r>
+            <w:r>
+              <w:t>string (url)]</w:t>
             </w:r>
           </w:p>
           <w:p>
@@ -428,20 +358,7 @@
               <w:cnfStyle w:val="000000100000" w:firstRow="0" w:lastRow="0" w:firstColumn="0" w:lastColumn="0" w:oddVBand="0" w:evenVBand="0" w:oddHBand="1" w:evenHBand="0" w:firstRowFirstColumn="0" w:firstRowLastColumn="0" w:lastRowFirstColumn="0" w:lastRowLastColumn="0"/>
             </w:pPr>
             <w:r>
-              <w:t xml:space="preserve">    "</w:t>
-            </w:r>
-            <w:proofErr w:type="spellStart"/>
-            <w:r>
-              <w:t>makerId</w:t>
-            </w:r>
-            <w:proofErr w:type="spellEnd"/>
-            <w:proofErr w:type="gramStart"/>
-            <w:r>
-              <w:t>" :</w:t>
-            </w:r>
-            <w:proofErr w:type="gramEnd"/>
-            <w:r>
-              <w:t xml:space="preserve"> </w:t>
+              <w:t xml:space="preserve">    "makerId" : </w:t>
             </w:r>
             <w:r>
               <w:t>integer</w:t>
@@ -455,20 +372,7 @@
               <w:cnfStyle w:val="000000100000" w:firstRow="0" w:lastRow="0" w:firstColumn="0" w:lastColumn="0" w:oddVBand="0" w:evenVBand="0" w:oddHBand="1" w:evenHBand="0" w:firstRowFirstColumn="0" w:firstRowLastColumn="0" w:lastRowFirstColumn="0" w:lastRowLastColumn="0"/>
             </w:pPr>
             <w:r>
-              <w:t xml:space="preserve">    "</w:t>
-            </w:r>
-            <w:proofErr w:type="spellStart"/>
-            <w:r>
-              <w:t>jobId</w:t>
-            </w:r>
-            <w:proofErr w:type="spellEnd"/>
-            <w:proofErr w:type="gramStart"/>
-            <w:r>
-              <w:t>" :</w:t>
-            </w:r>
-            <w:proofErr w:type="gramEnd"/>
-            <w:r>
-              <w:t xml:space="preserve"> </w:t>
+              <w:t xml:space="preserve">    "jobId" : </w:t>
             </w:r>
             <w:r>
               <w:t>integer</w:t>
@@ -482,15 +386,7 @@
               <w:cnfStyle w:val="000000100000" w:firstRow="0" w:lastRow="0" w:firstColumn="0" w:lastColumn="0" w:oddVBand="0" w:evenVBand="0" w:oddHBand="1" w:evenHBand="0" w:firstRowFirstColumn="0" w:firstRowLastColumn="0" w:lastRowFirstColumn="0" w:lastRowLastColumn="0"/>
             </w:pPr>
             <w:r>
-              <w:t xml:space="preserve">    "price</w:t>
-            </w:r>
-            <w:proofErr w:type="gramStart"/>
-            <w:r>
-              <w:t>" :</w:t>
-            </w:r>
-            <w:proofErr w:type="gramEnd"/>
-            <w:r>
-              <w:t xml:space="preserve"> </w:t>
+              <w:t xml:space="preserve">    "price" : </w:t>
             </w:r>
             <w:r>
               <w:t>float</w:t>
@@ -504,15 +400,7 @@
               <w:cnfStyle w:val="000000100000" w:firstRow="0" w:lastRow="0" w:firstColumn="0" w:lastColumn="0" w:oddVBand="0" w:evenVBand="0" w:oddHBand="1" w:evenHBand="0" w:firstRowFirstColumn="0" w:firstRowLastColumn="0" w:lastRowFirstColumn="0" w:lastRowLastColumn="0"/>
             </w:pPr>
             <w:r>
-              <w:t xml:space="preserve">    "comments</w:t>
-            </w:r>
-            <w:proofErr w:type="gramStart"/>
-            <w:r>
-              <w:t>" :</w:t>
-            </w:r>
-            <w:proofErr w:type="gramEnd"/>
-            <w:r>
-              <w:t xml:space="preserve"> </w:t>
+              <w:t xml:space="preserve">    "comments" : </w:t>
             </w:r>
             <w:r>
               <w:t>string</w:t>
@@ -573,20 +461,7 @@
               <w:cnfStyle w:val="000000000000" w:firstRow="0" w:lastRow="0" w:firstColumn="0" w:lastColumn="0" w:oddVBand="0" w:evenVBand="0" w:oddHBand="0" w:evenHBand="0" w:firstRowFirstColumn="0" w:firstRowLastColumn="0" w:lastRowFirstColumn="0" w:lastRowLastColumn="0"/>
             </w:pPr>
             <w:r>
-              <w:t xml:space="preserve">    "</w:t>
-            </w:r>
-            <w:proofErr w:type="spellStart"/>
-            <w:r>
-              <w:t>firstname</w:t>
-            </w:r>
-            <w:proofErr w:type="spellEnd"/>
-            <w:proofErr w:type="gramStart"/>
-            <w:r>
-              <w:t>" :</w:t>
-            </w:r>
-            <w:proofErr w:type="gramEnd"/>
-            <w:r>
-              <w:t xml:space="preserve"> </w:t>
+              <w:t xml:space="preserve">    "firstname" : </w:t>
             </w:r>
             <w:r>
               <w:t>string</w:t>
@@ -600,20 +475,7 @@
               <w:cnfStyle w:val="000000000000" w:firstRow="0" w:lastRow="0" w:firstColumn="0" w:lastColumn="0" w:oddVBand="0" w:evenVBand="0" w:oddHBand="0" w:evenHBand="0" w:firstRowFirstColumn="0" w:firstRowLastColumn="0" w:lastRowFirstColumn="0" w:lastRowLastColumn="0"/>
             </w:pPr>
             <w:r>
-              <w:t xml:space="preserve">    "</w:t>
-            </w:r>
-            <w:proofErr w:type="spellStart"/>
-            <w:r>
-              <w:t>lastname</w:t>
-            </w:r>
-            <w:proofErr w:type="spellEnd"/>
-            <w:proofErr w:type="gramStart"/>
-            <w:r>
-              <w:t>" :</w:t>
-            </w:r>
-            <w:proofErr w:type="gramEnd"/>
-            <w:r>
-              <w:t xml:space="preserve"> </w:t>
+              <w:t xml:space="preserve">    "lastname" : </w:t>
             </w:r>
             <w:r>
               <w:t>string</w:t>
@@ -627,15 +489,7 @@
               <w:cnfStyle w:val="000000000000" w:firstRow="0" w:lastRow="0" w:firstColumn="0" w:lastColumn="0" w:oddVBand="0" w:evenVBand="0" w:oddHBand="0" w:evenHBand="0" w:firstRowFirstColumn="0" w:firstRowLastColumn="0" w:lastRowFirstColumn="0" w:lastRowLastColumn="0"/>
             </w:pPr>
             <w:r>
-              <w:t xml:space="preserve">    "phone</w:t>
-            </w:r>
-            <w:proofErr w:type="gramStart"/>
-            <w:r>
-              <w:t>" :</w:t>
-            </w:r>
-            <w:proofErr w:type="gramEnd"/>
-            <w:r>
-              <w:t xml:space="preserve"> </w:t>
+              <w:t xml:space="preserve">    "phone" : </w:t>
             </w:r>
             <w:r>
               <w:t>string</w:t>
@@ -649,15 +503,7 @@
               <w:cnfStyle w:val="000000000000" w:firstRow="0" w:lastRow="0" w:firstColumn="0" w:lastColumn="0" w:oddVBand="0" w:evenVBand="0" w:oddHBand="0" w:evenHBand="0" w:firstRowFirstColumn="0" w:firstRowLastColumn="0" w:lastRowFirstColumn="0" w:lastRowLastColumn="0"/>
             </w:pPr>
             <w:r>
-              <w:t xml:space="preserve">    "email</w:t>
-            </w:r>
-            <w:proofErr w:type="gramStart"/>
-            <w:r>
-              <w:t>" :</w:t>
-            </w:r>
-            <w:proofErr w:type="gramEnd"/>
-            <w:r>
-              <w:t xml:space="preserve"> </w:t>
+              <w:t xml:space="preserve">    "email" : </w:t>
             </w:r>
             <w:r>
               <w:t>string</w:t>
@@ -671,15 +517,7 @@
               <w:cnfStyle w:val="000000000000" w:firstRow="0" w:lastRow="0" w:firstColumn="0" w:lastColumn="0" w:oddVBand="0" w:evenVBand="0" w:oddHBand="0" w:evenHBand="0" w:firstRowFirstColumn="0" w:firstRowLastColumn="0" w:lastRowFirstColumn="0" w:lastRowLastColumn="0"/>
             </w:pPr>
             <w:r>
-              <w:t xml:space="preserve">    "address</w:t>
-            </w:r>
-            <w:proofErr w:type="gramStart"/>
-            <w:r>
-              <w:t>" :</w:t>
-            </w:r>
-            <w:proofErr w:type="gramEnd"/>
-            <w:r>
-              <w:t xml:space="preserve"> </w:t>
+              <w:t xml:space="preserve">    "address" : </w:t>
             </w:r>
             <w:r>
               <w:t>string</w:t>
@@ -693,15 +531,7 @@
               <w:cnfStyle w:val="000000000000" w:firstRow="0" w:lastRow="0" w:firstColumn="0" w:lastColumn="0" w:oddVBand="0" w:evenVBand="0" w:oddHBand="0" w:evenHBand="0" w:firstRowFirstColumn="0" w:firstRowLastColumn="0" w:lastRowFirstColumn="0" w:lastRowLastColumn="0"/>
             </w:pPr>
             <w:r>
-              <w:t xml:space="preserve">    "postal</w:t>
-            </w:r>
-            <w:proofErr w:type="gramStart"/>
-            <w:r>
-              <w:t>" :</w:t>
-            </w:r>
-            <w:proofErr w:type="gramEnd"/>
-            <w:r>
-              <w:t xml:space="preserve"> </w:t>
+              <w:t xml:space="preserve">    "postal" : </w:t>
             </w:r>
             <w:r>
               <w:t>integer</w:t>
@@ -715,15 +545,7 @@
               <w:cnfStyle w:val="000000000000" w:firstRow="0" w:lastRow="0" w:firstColumn="0" w:lastColumn="0" w:oddVBand="0" w:evenVBand="0" w:oddHBand="0" w:evenHBand="0" w:firstRowFirstColumn="0" w:firstRowLastColumn="0" w:lastRowFirstColumn="0" w:lastRowLastColumn="0"/>
             </w:pPr>
             <w:r>
-              <w:t xml:space="preserve">    "state</w:t>
-            </w:r>
-            <w:proofErr w:type="gramStart"/>
-            <w:r>
-              <w:t>" :</w:t>
-            </w:r>
-            <w:proofErr w:type="gramEnd"/>
-            <w:r>
-              <w:t xml:space="preserve"> </w:t>
+              <w:t xml:space="preserve">    "state" : </w:t>
             </w:r>
             <w:r>
               <w:t>string</w:t>
@@ -737,15 +559,7 @@
               <w:cnfStyle w:val="000000000000" w:firstRow="0" w:lastRow="0" w:firstColumn="0" w:lastColumn="0" w:oddVBand="0" w:evenVBand="0" w:oddHBand="0" w:evenHBand="0" w:firstRowFirstColumn="0" w:firstRowLastColumn="0" w:lastRowFirstColumn="0" w:lastRowLastColumn="0"/>
             </w:pPr>
             <w:r>
-              <w:t xml:space="preserve">    "password</w:t>
-            </w:r>
-            <w:proofErr w:type="gramStart"/>
-            <w:r>
-              <w:t>" :</w:t>
-            </w:r>
-            <w:proofErr w:type="gramEnd"/>
-            <w:r>
-              <w:t xml:space="preserve"> </w:t>
+              <w:t xml:space="preserve">    "password" : </w:t>
             </w:r>
             <w:r>
               <w:t>string</w:t>
@@ -775,13 +589,8 @@
               <w:t>/</w:t>
             </w:r>
             <w:r>
-              <w:t>queries/</w:t>
-            </w:r>
-            <w:proofErr w:type="spellStart"/>
-            <w:r>
-              <w:t>clothings</w:t>
-            </w:r>
-            <w:proofErr w:type="spellEnd"/>
+              <w:t>queries/clothings</w:t>
+            </w:r>
           </w:p>
         </w:tc>
         <w:tc>
@@ -897,21 +706,11 @@
               <w:t>/</w:t>
             </w:r>
             <w:r>
-              <w:t>queries/job-images</w:t>
-            </w:r>
-            <w:proofErr w:type="gramStart"/>
-            <w:r>
-              <w:t>/</w:t>
-            </w:r>
-            <w:r>
-              <w:t>:</w:t>
-            </w:r>
-            <w:proofErr w:type="spellStart"/>
-            <w:r>
-              <w:t>jobId</w:t>
-            </w:r>
-            <w:proofErr w:type="spellEnd"/>
-            <w:proofErr w:type="gramEnd"/>
+              <w:t>queries/job-images/</w:t>
+            </w:r>
+            <w:r>
+              <w:t>:jobId</w:t>
+            </w:r>
           </w:p>
         </w:tc>
         <w:tc>
@@ -964,15 +763,7 @@
         </w:numPr>
       </w:pPr>
       <w:r>
-        <w:t xml:space="preserve">Because it is not explicitly mentioned in the user story or acceptance criteria, for the purposes of this assignment the user does not need to register/login </w:t>
-      </w:r>
-      <w:proofErr w:type="gramStart"/>
-      <w:r>
-        <w:t>in order to</w:t>
-      </w:r>
-      <w:proofErr w:type="gramEnd"/>
-      <w:r>
-        <w:t xml:space="preserve"> post a job or send quotations.</w:t>
+        <w:t>Because it is not explicitly mentioned in the user story or acceptance criteria, for the purposes of this assignment the user does not need to register/login in order to post a job or send quotations.</w:t>
       </w:r>
     </w:p>
     <w:p>
@@ -1030,7 +821,7 @@
         </w:numPr>
       </w:pPr>
       <w:r>
-        <w:t>Security is not a top priority for this assignment</w:t>
+        <w:t>It is acceptable to host the frontend, backend, and database in Sydney region</w:t>
       </w:r>
       <w:r>
         <w:t>.</w:t>
@@ -1045,15 +836,7 @@
         </w:numPr>
       </w:pPr>
       <w:r>
-        <w:t xml:space="preserve">It is acceptable to host the frontend, backend, and database in </w:t>
-      </w:r>
-      <w:proofErr w:type="gramStart"/>
-      <w:r>
-        <w:t>Sydney</w:t>
-      </w:r>
-      <w:proofErr w:type="gramEnd"/>
-      <w:r>
-        <w:t xml:space="preserve"> region</w:t>
+        <w:t>Although “status” is required to be displayed as part of the acceptance criteria for user story #2, I do not need to implement how the status for a job/making is changed</w:t>
       </w:r>
       <w:r>
         <w:t>.</w:t>
@@ -1068,10 +851,34 @@
         </w:numPr>
       </w:pPr>
       <w:r>
-        <w:t>Although “status” is required to be displayed as part of the acceptance criteria for user story #2, I do not need to implement how the status for a job/making is changed</w:t>
+        <w:t>Consumers can only pick one type of clothing to post in their job</w:t>
       </w:r>
       <w:r>
         <w:t>.</w:t>
+      </w:r>
+    </w:p>
+    <w:p>
+      <w:pPr>
+        <w:rPr>
+          <w:b/>
+          <w:bCs/>
+        </w:rPr>
+      </w:pPr>
+    </w:p>
+    <w:p>
+      <w:r>
+        <w:rPr>
+          <w:b/>
+          <w:bCs/>
+        </w:rPr>
+        <w:t>Questions</w:t>
+      </w:r>
+      <w:r>
+        <w:rPr>
+          <w:b/>
+          <w:bCs/>
+        </w:rPr>
+        <w:t>:</w:t>
       </w:r>
     </w:p>
     <w:p>
@@ -1083,34 +890,7 @@
         </w:numPr>
       </w:pPr>
       <w:r>
-        <w:t>Consumers can only pick one type of clothing to post in their job</w:t>
-      </w:r>
-      <w:r>
-        <w:t>.</w:t>
-      </w:r>
-    </w:p>
-    <w:p>
-      <w:pPr>
-        <w:rPr>
-          <w:b/>
-          <w:bCs/>
-        </w:rPr>
-      </w:pPr>
-    </w:p>
-    <w:p>
-      <w:r>
-        <w:rPr>
-          <w:b/>
-          <w:bCs/>
-        </w:rPr>
-        <w:t>Questions</w:t>
-      </w:r>
-      <w:r>
-        <w:rPr>
-          <w:b/>
-          <w:bCs/>
-        </w:rPr>
-        <w:t>:</w:t>
+        <w:t>How is the internship environment in Meyd.it like?</w:t>
       </w:r>
     </w:p>
     <w:p>
@@ -1122,7 +902,7 @@
         </w:numPr>
       </w:pPr>
       <w:r>
-        <w:t>How is the internship environment in Meyd.it like?</w:t>
+        <w:t>For the actual app development during the internship, how much freedom do I have in the implementation of the MVP? Such as packages, technologies, or services used.</w:t>
       </w:r>
     </w:p>
     <w:p>
@@ -1134,7 +914,13 @@
         </w:numPr>
       </w:pPr>
       <w:r>
-        <w:t>For the actual app development during the internship, how much freedom do I have in the implementation of the MVP? Such as packages, technologies, or services used.</w:t>
+        <w:t xml:space="preserve">How will the </w:t>
+      </w:r>
+      <w:r>
+        <w:t>remote</w:t>
+      </w:r>
+      <w:r>
+        <w:t xml:space="preserve"> internship system work?</w:t>
       </w:r>
     </w:p>
     <w:p>
@@ -1146,13 +932,20 @@
         </w:numPr>
       </w:pPr>
       <w:r>
-        <w:t xml:space="preserve">How will the </w:t>
-      </w:r>
-      <w:r>
-        <w:t>remote</w:t>
-      </w:r>
-      <w:r>
-        <w:t xml:space="preserve"> internship system work?</w:t>
+        <w:t xml:space="preserve">Do interns get </w:t>
+      </w:r>
+      <w:r>
+        <w:t>a cool t-shirt?</w:t>
+      </w:r>
+    </w:p>
+    <w:p/>
+    <w:p>
+      <w:r>
+        <w:rPr>
+          <w:b/>
+          <w:bCs/>
+        </w:rPr>
+        <w:t>Key learning experiences gained:</w:t>
       </w:r>
     </w:p>
     <w:p>
@@ -1164,45 +957,7 @@
         </w:numPr>
       </w:pPr>
       <w:r>
-        <w:t>Do interns get a free cool t-shirt?</w:t>
-      </w:r>
-    </w:p>
-    <w:p/>
-    <w:p>
-      <w:r>
-        <w:rPr>
-          <w:b/>
-          <w:bCs/>
-        </w:rPr>
-        <w:t>Key learning experiences gained:</w:t>
-      </w:r>
-    </w:p>
-    <w:p>
-      <w:pPr>
-        <w:pStyle w:val="ListParagraph"/>
-        <w:numPr>
-          <w:ilvl w:val="0"/>
-          <w:numId w:val="1"/>
-        </w:numPr>
-      </w:pPr>
-      <w:r>
-        <w:t xml:space="preserve">I have only started learning both NodeJS and ReactJS prior to applying for this internship so having to implement a working solution within such a small span of time with limited experience was quite the highlight. I had to explore different tools, packages, and techniques quickly to create my solution. With that said, I am quite impressed </w:t>
-      </w:r>
-      <w:proofErr w:type="gramStart"/>
-      <w:r>
-        <w:t>on</w:t>
-      </w:r>
-      <w:proofErr w:type="gramEnd"/>
-      <w:r>
-        <w:t xml:space="preserve"> my </w:t>
-      </w:r>
-      <w:proofErr w:type="gramStart"/>
-      <w:r>
-        <w:t>abilities</w:t>
-      </w:r>
-      <w:proofErr w:type="gramEnd"/>
-      <w:r>
-        <w:t xml:space="preserve"> and I am confident I can deliver well during the internship period.</w:t>
+        <w:t>I have only started learning both NodeJS and ReactJS prior to applying for this internship so having to implement a working solution within such a small span of time with limited experience was quite the highlight. I had to explore different tools, packages, and techniques quickly to create my solution. With that said, I am quite impressed on my abilities and I am confident I can deliver well during the internship period.</w:t>
       </w:r>
     </w:p>
     <w:p/>

</xml_diff>